<commit_message>
data-preprocessor: need to review __add_features, __ma
</commit_message>
<xml_diff>
--- a/project-log.docx
+++ b/project-log.docx
@@ -1223,6 +1223,42 @@
       <w:r>
         <w:rPr/>
         <w:t>전일 종가</w:t>
+      </w:r>
+      <w:r>
+        <w:rPr/>
+        <w:t>)</w:t>
+      </w:r>
+    </w:p>
+    <w:p>
+      <w:pPr>
+        <w:pStyle w:val="Normal"/>
+        <w:numPr>
+          <w:ilvl w:val="6"/>
+          <w:numId w:val="2"/>
+        </w:numPr>
+        <w:bidi w:val="0"/>
+        <w:jc w:val="left"/>
+        <w:rPr/>
+      </w:pPr>
+      <w:r>
+        <w:rPr/>
+        <w:t>거래량 변화율</w:t>
+      </w:r>
+      <w:r>
+        <w:rPr/>
+        <w:t>: log(</w:t>
+      </w:r>
+      <w:r>
+        <w:rPr/>
+        <w:t>당일 거래량</w:t>
+      </w:r>
+      <w:r>
+        <w:rPr/>
+        <w:t>/</w:t>
+      </w:r>
+      <w:r>
+        <w:rPr/>
+        <w:t>전일 거래량</w:t>
       </w:r>
       <w:r>
         <w:rPr/>
@@ -2120,6 +2156,7 @@
       <w:rPr>
         <w:rFonts w:ascii="Liberation Serif" w:hAnsi="Liberation Serif" w:eastAsia="Noto Serif CJK SC" w:cs="Lohit Devanagari"/>
         <w:kern w:val="2"/>
+        <w:sz w:val="20"/>
         <w:szCs w:val="24"/>
         <w:lang w:val="en-US" w:eastAsia="zh-CN" w:bidi="hi-IN"/>
       </w:rPr>

</xml_diff>